<commit_message>
Shlok's part task report 8
</commit_message>
<xml_diff>
--- a/Task Report - Week 8.docx
+++ b/Task Report - Week 8.docx
@@ -624,16 +624,11 @@
               </w:rPr>
             </w:pPr>
             <w:r>
-              <w:rPr>
-                <w:bCs/>
-                <w:sz w:val="18"/>
-                <w:szCs w:val="18"/>
-              </w:rPr>
               <w:drawing>
-                <wp:inline distT="0" distB="0" distL="0" distR="0" wp14:anchorId="422AAFD3" wp14:editId="1C84F695">
-                  <wp:extent cx="635000" cy="885825"/>
-                  <wp:effectExtent l="0" t="0" r="0" b="9525"/>
-                  <wp:docPr id="9" name="Picture 9" descr="A person taking a selfie&#10;&#10;Description automatically generated"/>
+                <wp:inline distT="0" distB="0" distL="0" distR="0" wp14:anchorId="10EFA22C" wp14:editId="4DC4FE57">
+                  <wp:extent cx="795973" cy="723612"/>
+                  <wp:effectExtent l="0" t="1905" r="2540" b="2540"/>
+                  <wp:docPr id="4" name="Picture 4" descr="A picture containing wall, indoor, laying&#10;&#10;Description automatically generated"/>
                   <wp:cNvGraphicFramePr>
                     <a:graphicFrameLocks xmlns:a="http://schemas.openxmlformats.org/drawingml/2006/main" noChangeAspect="1"/>
                   </wp:cNvGraphicFramePr>
@@ -641,23 +636,39 @@
                     <a:graphicData uri="http://schemas.openxmlformats.org/drawingml/2006/picture">
                       <pic:pic xmlns:pic="http://schemas.openxmlformats.org/drawingml/2006/picture">
                         <pic:nvPicPr>
-                          <pic:cNvPr id="9" name="Picture 9" descr="A person taking a selfie&#10;&#10;Description automatically generated"/>
-                          <pic:cNvPicPr/>
+                          <pic:cNvPr id="4" name="Picture 4" descr="A picture containing wall, indoor, laying&#10;&#10;Description automatically generated"/>
+                          <pic:cNvPicPr>
+                            <a:picLocks noChangeAspect="1"/>
+                          </pic:cNvPicPr>
                         </pic:nvPicPr>
-                        <pic:blipFill>
-                          <a:blip r:embed="rId8"/>
-                          <a:stretch>
-                            <a:fillRect/>
-                          </a:stretch>
+                        <pic:blipFill rotWithShape="1">
+                          <a:blip r:embed="rId8" cstate="print">
+                            <a:extLst>
+                              <a:ext uri="{28A0092B-C50C-407E-A947-70E740481C1C}">
+                                <a14:useLocalDpi xmlns:a14="http://schemas.microsoft.com/office/drawing/2010/main" val="0"/>
+                              </a:ext>
+                            </a:extLst>
+                          </a:blip>
+                          <a:srcRect l="26809" t="20735" r="27440" b="23799"/>
+                          <a:stretch/>
                         </pic:blipFill>
-                        <pic:spPr>
-                          <a:xfrm>
+                        <pic:spPr bwMode="auto">
+                          <a:xfrm rot="5400000">
                             <a:off x="0" y="0"/>
-                            <a:ext cx="635000" cy="885825"/>
+                            <a:ext cx="799056" cy="726414"/>
                           </a:xfrm>
                           <a:prstGeom prst="rect">
                             <a:avLst/>
                           </a:prstGeom>
+                          <a:noFill/>
+                          <a:ln>
+                            <a:noFill/>
+                          </a:ln>
+                          <a:extLst>
+                            <a:ext uri="{53640926-AAD7-44D8-BBD7-CCE9431645EC}">
+                              <a14:shadowObscured xmlns:a14="http://schemas.microsoft.com/office/drawing/2010/main"/>
+                            </a:ext>
+                          </a:extLst>
                         </pic:spPr>
                       </pic:pic>
                     </a:graphicData>
@@ -3101,10 +3112,10 @@
         <w:tblLook w:val="0000" w:firstRow="0" w:lastRow="0" w:firstColumn="0" w:lastColumn="0" w:noHBand="0" w:noVBand="0"/>
       </w:tblPr>
       <w:tblGrid>
-        <w:gridCol w:w="3454"/>
+        <w:gridCol w:w="3457"/>
         <w:gridCol w:w="1525"/>
-        <w:gridCol w:w="1249"/>
-        <w:gridCol w:w="2402"/>
+        <w:gridCol w:w="1250"/>
+        <w:gridCol w:w="2398"/>
       </w:tblGrid>
       <w:tr>
         <w:tc>
@@ -3115,16 +3126,32 @@
             <w:pPr>
               <w:rPr>
                 <w:sz w:val="18"/>
-              </w:rPr>
-            </w:pPr>
-            <w:r>
-              <w:rPr>
-                <w:b/>
-                <w:bCs/>
-                <w:sz w:val="18"/>
+                <w:lang w:val="it-IT"/>
+              </w:rPr>
+            </w:pPr>
+            <w:r>
+              <w:rPr>
+                <w:b/>
+                <w:bCs/>
+                <w:sz w:val="18"/>
+                <w:lang w:val="it-IT"/>
               </w:rPr>
               <w:t xml:space="preserve">Task Title: </w:t>
             </w:r>
+            <w:r>
+              <w:rPr>
+                <w:sz w:val="18"/>
+                <w:lang w:val="it-IT"/>
+              </w:rPr>
+              <w:t>Mini-Intro Clie</w:t>
+            </w:r>
+            <w:r>
+              <w:rPr>
+                <w:sz w:val="18"/>
+                <w:lang w:val="it-IT"/>
+              </w:rPr>
+              <w:t>nt Intro Slide</w:t>
+            </w:r>
           </w:p>
         </w:tc>
         <w:tc>
@@ -3153,10 +3180,10 @@
             </w:r>
             <w:r>
               <w:rPr>
-                <w:color w:val="FF0000"/>
-                <w:sz w:val="18"/>
-              </w:rPr>
-              <w:t>&lt;date task created&gt;</w:t>
+                <w:color w:val="000000" w:themeColor="text1"/>
+                <w:sz w:val="18"/>
+              </w:rPr>
+              <w:t>October 10, 2022</w:t>
             </w:r>
           </w:p>
         </w:tc>
@@ -3180,10 +3207,24 @@
             </w:r>
             <w:r>
               <w:rPr>
-                <w:color w:val="FF0000"/>
-                <w:sz w:val="18"/>
-              </w:rPr>
-              <w:t>&lt;date task was initially due&gt;</w:t>
+                <w:color w:val="000000" w:themeColor="text1"/>
+                <w:sz w:val="18"/>
+              </w:rPr>
+              <w:t>October 1</w:t>
+            </w:r>
+            <w:r>
+              <w:rPr>
+                <w:color w:val="000000" w:themeColor="text1"/>
+                <w:sz w:val="18"/>
+              </w:rPr>
+              <w:t>2</w:t>
+            </w:r>
+            <w:r>
+              <w:rPr>
+                <w:color w:val="000000" w:themeColor="text1"/>
+                <w:sz w:val="18"/>
+              </w:rPr>
+              <w:t>, 2022</w:t>
             </w:r>
           </w:p>
         </w:tc>
@@ -3213,10 +3254,9 @@
             </w:r>
             <w:r>
               <w:rPr>
-                <w:color w:val="FF0000"/>
-                <w:sz w:val="18"/>
-              </w:rPr>
-              <w:t>&lt;if it’s in this section, obviously the status is “completed”&gt;</w:t>
+                <w:sz w:val="18"/>
+              </w:rPr>
+              <w:t>Completed</w:t>
             </w:r>
           </w:p>
         </w:tc>
@@ -3242,13 +3282,21 @@
                 <w:bCs/>
                 <w:sz w:val="18"/>
               </w:rPr>
-              <w:t>Who (%):  &lt;</w:t>
-            </w:r>
-            <w:r>
-              <w:rPr>
-                <w:sz w:val="18"/>
-              </w:rPr>
-              <w:t>who’s responsible for it; if multiple persons, then to what percentage&gt;</w:t>
+              <w:t>Who (%):</w:t>
+            </w:r>
+            <w:r>
+              <w:rPr>
+                <w:b/>
+                <w:bCs/>
+                <w:sz w:val="18"/>
+              </w:rPr>
+              <w:t xml:space="preserve"> </w:t>
+            </w:r>
+            <w:r>
+              <w:rPr>
+                <w:sz w:val="18"/>
+              </w:rPr>
+              <w:t>Shlok (100%)</w:t>
             </w:r>
           </w:p>
         </w:tc>
@@ -3274,13 +3322,19 @@
                 <w:bCs/>
                 <w:sz w:val="18"/>
               </w:rPr>
-              <w:t xml:space="preserve">Description:  </w:t>
-            </w:r>
-            <w:r>
-              <w:rPr>
-                <w:sz w:val="18"/>
-              </w:rPr>
-              <w:t xml:space="preserve">&lt;2-3 sentences to describe what involved with the task and its goals in more detail. </w:t>
+              <w:t>Description:</w:t>
+            </w:r>
+            <w:r>
+              <w:rPr>
+                <w:sz w:val="18"/>
+              </w:rPr>
+              <w:t xml:space="preserve"> </w:t>
+            </w:r>
+            <w:r>
+              <w:rPr>
+                <w:sz w:val="18"/>
+              </w:rPr>
+              <w:t>Create a slide presentation that provides a professional introduction to the client of the capstone project</w:t>
             </w:r>
           </w:p>
         </w:tc>
@@ -3312,7 +3366,7 @@
               <w:rPr>
                 <w:sz w:val="18"/>
               </w:rPr>
-              <w:t>&lt;Concise statement of exactly what deliverable is expected &gt;</w:t>
+              <w:t>Slide added to the mini-intro presentation with specific information presented in a very professional way</w:t>
             </w:r>
           </w:p>
         </w:tc>

</xml_diff>